<commit_message>
chili: finished software requirements and minor correction to technical safety concept
</commit_message>
<xml_diff>
--- a/Project/04_TechnicalSafetyConcept_LaneAssistance.docx
+++ b/Project/04_TechnicalSafetyConcept_LaneAssistance.docx
@@ -784,8 +784,6 @@
               </w:rPr>
               <w:t>Minor correction</w:t>
             </w:r>
-            <w:bookmarkStart w:id="8" w:name="_GoBack"/>
-            <w:bookmarkEnd w:id="8"/>
           </w:p>
         </w:tc>
       </w:tr>
@@ -886,8 +884,8 @@
                 <w:szCs w:val="22"/>
               </w:rPr>
             </w:pPr>
-            <w:bookmarkStart w:id="9" w:name="_2s8eyo1" w:colFirst="0" w:colLast="0"/>
-            <w:bookmarkEnd w:id="9"/>
+            <w:bookmarkStart w:id="8" w:name="_2s8eyo1" w:colFirst="0" w:colLast="0"/>
+            <w:bookmarkEnd w:id="8"/>
           </w:p>
         </w:tc>
         <w:tc>
@@ -931,8 +929,8 @@
         <w:spacing w:before="480" w:after="180" w:line="240" w:lineRule="auto"/>
         <w:contextualSpacing w:val="0"/>
       </w:pPr>
-      <w:bookmarkStart w:id="10" w:name="_dksuaje1rr9b" w:colFirst="0" w:colLast="0"/>
-      <w:bookmarkEnd w:id="10"/>
+      <w:bookmarkStart w:id="9" w:name="_dksuaje1rr9b" w:colFirst="0" w:colLast="0"/>
+      <w:bookmarkEnd w:id="9"/>
     </w:p>
     <w:p>
       <w:pPr>
@@ -941,8 +939,8 @@
         <w:spacing w:before="480" w:after="180" w:line="240" w:lineRule="auto"/>
         <w:contextualSpacing w:val="0"/>
       </w:pPr>
-      <w:bookmarkStart w:id="11" w:name="_mpqza6jxmg1n" w:colFirst="0" w:colLast="0"/>
-      <w:bookmarkEnd w:id="11"/>
+      <w:bookmarkStart w:id="10" w:name="_mpqza6jxmg1n" w:colFirst="0" w:colLast="0"/>
+      <w:bookmarkEnd w:id="10"/>
       <w:r>
         <w:t>Table of Contents</w:t>
       </w:r>
@@ -1250,8 +1248,8 @@
         <w:pStyle w:val="berschrift1"/>
         <w:contextualSpacing w:val="0"/>
       </w:pPr>
-      <w:bookmarkStart w:id="12" w:name="_fulgh8sf1ocg" w:colFirst="0" w:colLast="0"/>
-      <w:bookmarkEnd w:id="12"/>
+      <w:bookmarkStart w:id="11" w:name="_fulgh8sf1ocg" w:colFirst="0" w:colLast="0"/>
+      <w:bookmarkEnd w:id="11"/>
       <w:r>
         <w:t>Purpose of the Technical Safety Concept</w:t>
       </w:r>
@@ -1304,8 +1302,8 @@
         <w:pStyle w:val="berschrift1"/>
         <w:contextualSpacing w:val="0"/>
       </w:pPr>
-      <w:bookmarkStart w:id="13" w:name="_757cx6xm46zb" w:colFirst="0" w:colLast="0"/>
-      <w:bookmarkEnd w:id="13"/>
+      <w:bookmarkStart w:id="12" w:name="_757cx6xm46zb" w:colFirst="0" w:colLast="0"/>
+      <w:bookmarkEnd w:id="12"/>
       <w:r>
         <w:t>Inputs to the Technical Safety Concept</w:t>
       </w:r>
@@ -1315,8 +1313,8 @@
         <w:pStyle w:val="berschrift2"/>
         <w:contextualSpacing w:val="0"/>
       </w:pPr>
-      <w:bookmarkStart w:id="14" w:name="_2f9rjqxbsp2" w:colFirst="0" w:colLast="0"/>
-      <w:bookmarkEnd w:id="14"/>
+      <w:bookmarkStart w:id="13" w:name="_2f9rjqxbsp2" w:colFirst="0" w:colLast="0"/>
+      <w:bookmarkEnd w:id="13"/>
       <w:r>
         <w:t>Functional Safety Requirements</w:t>
       </w:r>
@@ -1951,8 +1949,8 @@
         <w:pStyle w:val="berschrift2"/>
         <w:contextualSpacing w:val="0"/>
       </w:pPr>
-      <w:bookmarkStart w:id="15" w:name="_qp3s9pvua9mt" w:colFirst="0" w:colLast="0"/>
-      <w:bookmarkEnd w:id="15"/>
+      <w:bookmarkStart w:id="14" w:name="_qp3s9pvua9mt" w:colFirst="0" w:colLast="0"/>
+      <w:bookmarkEnd w:id="14"/>
       <w:r>
         <w:lastRenderedPageBreak/>
         <w:t>Refined System Architecture from Functional Safety Concept</w:t>
@@ -1974,8 +1972,8 @@
         <w:pStyle w:val="berschrift3"/>
         <w:contextualSpacing w:val="0"/>
       </w:pPr>
-      <w:bookmarkStart w:id="16" w:name="_qvk4x8rvn2fn" w:colFirst="0" w:colLast="0"/>
-      <w:bookmarkEnd w:id="16"/>
+      <w:bookmarkStart w:id="15" w:name="_qvk4x8rvn2fn" w:colFirst="0" w:colLast="0"/>
+      <w:bookmarkEnd w:id="15"/>
       <w:r>
         <w:rPr>
           <w:noProof/>
@@ -2035,8 +2033,8 @@
         <w:pStyle w:val="berschrift3"/>
         <w:contextualSpacing w:val="0"/>
       </w:pPr>
-      <w:bookmarkStart w:id="17" w:name="_cqb49updinx4" w:colFirst="0" w:colLast="0"/>
-      <w:bookmarkEnd w:id="17"/>
+      <w:bookmarkStart w:id="16" w:name="_cqb49updinx4" w:colFirst="0" w:colLast="0"/>
+      <w:bookmarkEnd w:id="16"/>
       <w:r>
         <w:t>Functional overview of architecture elements</w:t>
       </w:r>
@@ -2754,8 +2752,8 @@
         <w:pStyle w:val="berschrift1"/>
         <w:contextualSpacing w:val="0"/>
       </w:pPr>
-      <w:bookmarkStart w:id="18" w:name="_mx8us8onanqo" w:colFirst="0" w:colLast="0"/>
-      <w:bookmarkEnd w:id="18"/>
+      <w:bookmarkStart w:id="17" w:name="_mx8us8onanqo" w:colFirst="0" w:colLast="0"/>
+      <w:bookmarkEnd w:id="17"/>
       <w:r>
         <w:t>Technical Safety Concept</w:t>
       </w:r>
@@ -2766,8 +2764,8 @@
         <w:pStyle w:val="berschrift2"/>
         <w:contextualSpacing w:val="0"/>
       </w:pPr>
-      <w:bookmarkStart w:id="19" w:name="_lnxjuovv6kca" w:colFirst="0" w:colLast="0"/>
-      <w:bookmarkEnd w:id="19"/>
+      <w:bookmarkStart w:id="18" w:name="_lnxjuovv6kca" w:colFirst="0" w:colLast="0"/>
+      <w:bookmarkEnd w:id="18"/>
       <w:r>
         <w:t>Technical Safety Requirements</w:t>
       </w:r>
@@ -3951,7 +3949,6 @@
               <w:spacing w:line="240" w:lineRule="auto"/>
             </w:pPr>
             <w:r>
-              <w:lastRenderedPageBreak/>
               <w:t>Technical</w:t>
             </w:r>
           </w:p>
@@ -4086,7 +4083,7 @@
               <w:spacing w:line="240" w:lineRule="auto"/>
             </w:pPr>
             <w:r>
-              <w:t>N/A</w:t>
+              <w:t>LDW Torque Request Amplitude shall be set to zero</w:t>
             </w:r>
           </w:p>
         </w:tc>
@@ -5429,7 +5426,7 @@
               <w:spacing w:line="240" w:lineRule="auto"/>
             </w:pPr>
             <w:r>
-              <w:t>N/A</w:t>
+              <w:t>LDW Torque Request Frequency shall be set to zero</w:t>
             </w:r>
           </w:p>
         </w:tc>
@@ -5517,6 +5514,7 @@
         <w:rPr>
           <w:b/>
         </w:rPr>
+        <w:lastRenderedPageBreak/>
         <w:t>Lane Keeping Assistance (LKA) Requirements:</w:t>
       </w:r>
     </w:p>
@@ -5538,7 +5536,6 @@
           <w:b/>
           <w:color w:val="B7B7B7"/>
         </w:rPr>
-        <w:lastRenderedPageBreak/>
         <w:t xml:space="preserve">[Instructions: Fill in the technical safety requirements for the lane keeping assistance functional safety requirement 02-01. We have provided the associated functional safety requirement in the table below. </w:t>
       </w:r>
       <w:proofErr w:type="gramStart"/>
@@ -6453,6 +6450,7 @@
               <w:spacing w:line="240" w:lineRule="auto"/>
             </w:pPr>
             <w:r>
+              <w:lastRenderedPageBreak/>
               <w:t>03</w:t>
             </w:r>
           </w:p>
@@ -6472,6 +6470,7 @@
               <w:widowControl w:val="0"/>
             </w:pPr>
             <w:r>
+              <w:lastRenderedPageBreak/>
               <w:t>As soon as a failure is detected by the L</w:t>
             </w:r>
             <w:r>
@@ -6484,7 +6483,11 @@
               <w:t>KA</w:t>
             </w:r>
             <w:r>
-              <w:t xml:space="preserve"> feature and the '</w:t>
+              <w:t xml:space="preserve"> feature and </w:t>
+            </w:r>
+            <w:r>
+              <w:lastRenderedPageBreak/>
+              <w:t>the '</w:t>
             </w:r>
             <w:proofErr w:type="spellStart"/>
             <w:r>
@@ -6518,6 +6521,7 @@
               <w:spacing w:line="240" w:lineRule="auto"/>
             </w:pPr>
             <w:r>
+              <w:lastRenderedPageBreak/>
               <w:t>B</w:t>
             </w:r>
           </w:p>
@@ -6578,7 +6582,11 @@
               <w:spacing w:line="240" w:lineRule="auto"/>
             </w:pPr>
             <w:r>
-              <w:t>LKA Torque Request Amplitude shall be set to zero</w:t>
+              <w:t xml:space="preserve">LKA Torque Request Amplitude shall be set </w:t>
+            </w:r>
+            <w:r>
+              <w:lastRenderedPageBreak/>
+              <w:t>to zero</w:t>
             </w:r>
           </w:p>
         </w:tc>
@@ -6897,8 +6905,10 @@
               <w:spacing w:line="240" w:lineRule="auto"/>
             </w:pPr>
             <w:r>
-              <w:t>N/A</w:t>
-            </w:r>
+              <w:t>LKA Torque Request Amplitude shall be set to zero</w:t>
+            </w:r>
+            <w:bookmarkStart w:id="19" w:name="_GoBack"/>
+            <w:bookmarkEnd w:id="19"/>
           </w:p>
         </w:tc>
       </w:tr>
@@ -7017,6 +7027,7 @@
           <w:noProof/>
           <w:color w:val="B7B7B7"/>
         </w:rPr>
+        <w:lastRenderedPageBreak/>
         <w:drawing>
           <wp:inline distT="0" distB="0" distL="0" distR="0">
             <wp:extent cx="5939790" cy="3339465"/>
@@ -7075,7 +7086,6 @@
       <w:bookmarkStart w:id="21" w:name="_8cs5or9n3i4" w:colFirst="0" w:colLast="0"/>
       <w:bookmarkEnd w:id="21"/>
       <w:r>
-        <w:lastRenderedPageBreak/>
         <w:t>Allocation of Technical Safety Requirements to Architecture Elements</w:t>
       </w:r>
     </w:p>
@@ -8461,6 +8471,36 @@
     <w:name w:val="Ohne"/>
     <w:rsid w:val="00733806"/>
   </w:style>
+  <w:style w:type="paragraph" w:styleId="Sprechblasentext">
+    <w:name w:val="Balloon Text"/>
+    <w:basedOn w:val="Standard"/>
+    <w:link w:val="SprechblasentextZchn"/>
+    <w:uiPriority w:val="99"/>
+    <w:semiHidden/>
+    <w:unhideWhenUsed/>
+    <w:rsid w:val="00191AAD"/>
+    <w:pPr>
+      <w:spacing w:line="240" w:lineRule="auto"/>
+    </w:pPr>
+    <w:rPr>
+      <w:rFonts w:ascii="Segoe UI" w:hAnsi="Segoe UI" w:cs="Segoe UI"/>
+      <w:sz w:val="18"/>
+      <w:szCs w:val="18"/>
+    </w:rPr>
+  </w:style>
+  <w:style w:type="character" w:customStyle="1" w:styleId="SprechblasentextZchn">
+    <w:name w:val="Sprechblasentext Zchn"/>
+    <w:basedOn w:val="Absatz-Standardschriftart"/>
+    <w:link w:val="Sprechblasentext"/>
+    <w:uiPriority w:val="99"/>
+    <w:semiHidden/>
+    <w:rsid w:val="00191AAD"/>
+    <w:rPr>
+      <w:rFonts w:ascii="Segoe UI" w:hAnsi="Segoe UI" w:cs="Segoe UI"/>
+      <w:sz w:val="18"/>
+      <w:szCs w:val="18"/>
+    </w:rPr>
+  </w:style>
 </w:styles>
 </file>
 

</xml_diff>